<commit_message>
Background + repport update
</commit_message>
<xml_diff>
--- a/Rapport Lab1.docx
+++ b/Rapport Lab1.docx
@@ -900,7 +900,7 @@
               </mc:Choice>
               <mc:Fallback>
                 <w:pict>
-                  <v:group w14:anchorId="3D96DDEF" id="Groupe 2" o:spid="_x0000_s1026" style="position:absolute;margin-left:0;margin-top:0;width:432.65pt;height:448.55pt;z-index:-251656192;mso-width-percent:706;mso-height-percent:566;mso-left-percent:220;mso-top-percent:300;mso-position-horizontal-relative:page;mso-position-vertical-relative:page;mso-width-percent:706;mso-height-percent:566;mso-left-percent:220;mso-top-percent:300" coordsize="43291,44910" o:gfxdata="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">
+                  <v:group w14:anchorId="7804C876" id="Groupe 2" o:spid="_x0000_s1026" style="position:absolute;margin-left:0;margin-top:0;width:432.65pt;height:448.55pt;z-index:-251656192;mso-width-percent:706;mso-height-percent:566;mso-left-percent:220;mso-top-percent:300;mso-position-horizontal-relative:page;mso-position-vertical-relative:page;mso-width-percent:706;mso-height-percent:566;mso-left-percent:220;mso-top-percent:300" coordsize="43291,44910" o:gfxdata="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">
                     <o:lock v:ext="edit" aspectratio="t"/>
                     <v:shape id="Forme libre 64" o:spid="_x0000_s1027" style="position:absolute;left:15017;width:28274;height:28352;visibility:visible;mso-wrap-style:square;v-text-anchor:top" coordsize="1781,1786" o:gfxdata="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" path="m4,1786l,1782,1776,r5,5l4,1786xe" filled="f" stroked="f">
                       <v:path arrowok="t" o:connecttype="custom" o:connectlocs="6350,2835275;0,2828925;2819400,0;2827338,7938;6350,2835275" o:connectangles="0,0,0,0,0"/>
@@ -1235,17 +1235,31 @@
         <w:t>On utilise Bootstrap</w:t>
       </w:r>
       <w:r>
-        <w:t xml:space="preserve"> et Toastr</w:t>
-      </w:r>
-      <w:bookmarkStart w:id="0" w:name="_GoBack"/>
-      <w:bookmarkEnd w:id="0"/>
+        <w:t xml:space="preserve"> et </w:t>
+      </w:r>
+      <w:proofErr w:type="spellStart"/>
+      <w:r>
+        <w:t>Toastr</w:t>
+      </w:r>
+      <w:proofErr w:type="spellEnd"/>
       <w:r>
         <w:t xml:space="preserve"> pour la mise en page</w:t>
+      </w:r>
+      <w:r>
+        <w:t>.</w:t>
       </w:r>
     </w:p>
     <w:p/>
     <w:p>
-      <w:r>
+      <w:pPr>
+        <w:rPr>
+          <w:color w:val="BFBFBF" w:themeColor="background1" w:themeShade="BF"/>
+        </w:rPr>
+      </w:pPr>
+      <w:r>
+        <w:rPr>
+          <w:color w:val="BFBFBF" w:themeColor="background1" w:themeShade="BF"/>
+        </w:rPr>
         <w:t>On a choisi de ne mettre que 9 produits par page, car 3 produits par rangée et c’est mieux de ne pas laisser une rangée avec un seul produit.</w:t>
       </w:r>
     </w:p>
@@ -1433,10 +1447,10 @@
           <w:noProof/>
         </w:rPr>
         <w:drawing>
-          <wp:inline distT="0" distB="0" distL="0" distR="0" wp14:anchorId="2EC0B98C" wp14:editId="03D41857">
-            <wp:extent cx="5760720" cy="4756785"/>
-            <wp:effectExtent l="0" t="0" r="0" b="5715"/>
-            <wp:docPr id="5" name="Image 5"/>
+          <wp:inline distT="0" distB="0" distL="0" distR="0" wp14:anchorId="744F0785" wp14:editId="29A1DD4B">
+            <wp:extent cx="5760720" cy="2942590"/>
+            <wp:effectExtent l="0" t="0" r="0" b="0"/>
+            <wp:docPr id="9" name="Image 9"/>
             <wp:cNvGraphicFramePr>
               <a:graphicFrameLocks xmlns:a="http://schemas.openxmlformats.org/drawingml/2006/main" noChangeAspect="1"/>
             </wp:cNvGraphicFramePr>
@@ -1456,7 +1470,7 @@
                   <pic:spPr>
                     <a:xfrm>
                       <a:off x="0" y="0"/>
-                      <a:ext cx="5760720" cy="4756785"/>
+                      <a:ext cx="5760720" cy="2942590"/>
                     </a:xfrm>
                     <a:prstGeom prst="rect">
                       <a:avLst/>
@@ -1468,13 +1482,14 @@
           </wp:inline>
         </w:drawing>
       </w:r>
+      <w:bookmarkStart w:id="0" w:name="_GoBack"/>
+      <w:bookmarkEnd w:id="0"/>
     </w:p>
     <w:p>
       <w:r>
         <w:rPr>
           <w:noProof/>
         </w:rPr>
-        <w:lastRenderedPageBreak/>
         <w:drawing>
           <wp:inline distT="0" distB="0" distL="0" distR="0" wp14:anchorId="3AE34C17" wp14:editId="66872F44">
             <wp:extent cx="5760720" cy="2054225"/>
@@ -1517,6 +1532,7 @@
         <w:rPr>
           <w:noProof/>
         </w:rPr>
+        <w:lastRenderedPageBreak/>
         <w:drawing>
           <wp:inline distT="0" distB="0" distL="0" distR="0" wp14:anchorId="7E9E1D65" wp14:editId="3356164F">
             <wp:extent cx="5760720" cy="4069080"/>

</xml_diff>